<commit_message>
Cambios en el apartado 2 por Calfer007
Acabado el apartado 2 por Calfer007
</commit_message>
<xml_diff>
--- a/TG2_Calfer007_2.docx
+++ b/TG2_Calfer007_2.docx
@@ -159,27 +159,13 @@
               <w:rPr>
                 <w:sz w:val="24"/>
               </w:rPr>
-              <w:t>En el &lt;</w:t>
-            </w:r>
-            <w:proofErr w:type="spellStart"/>
-            <w:r>
-              <w:rPr>
-                <w:sz w:val="24"/>
-              </w:rPr>
-              <w:t>header</w:t>
-            </w:r>
-            <w:proofErr w:type="spellEnd"/>
-            <w:r>
-              <w:rPr>
-                <w:sz w:val="24"/>
-              </w:rPr>
-              <w:t xml:space="preserve">&gt; del popup tiene que </w:t>
-            </w:r>
-            <w:r>
-              <w:rPr>
-                <w:sz w:val="24"/>
-              </w:rPr>
-              <w:t>haber</w:t>
+              <w:t xml:space="preserve">En el &lt;header&gt; del popup tiene </w:t>
+            </w:r>
+            <w:r>
+              <w:rPr>
+                <w:sz w:val="24"/>
+              </w:rPr>
+              <w:t>estar</w:t>
             </w:r>
             <w:r>
               <w:rPr>
@@ -191,46 +177,64 @@
               <w:rPr>
                 <w:sz w:val="24"/>
               </w:rPr>
-              <w:t>un</w:t>
-            </w:r>
-            <w:r>
-              <w:rPr>
-                <w:sz w:val="24"/>
-              </w:rPr>
-              <w:t xml:space="preserve"> logo de la UAH.</w:t>
-            </w:r>
-          </w:p>
-          <w:p>
-            <w:pPr>
-              <w:pStyle w:val="Prrafodelista"/>
-              <w:ind w:left="0"/>
-              <w:rPr>
-                <w:sz w:val="24"/>
-              </w:rPr>
-            </w:pPr>
-            <w:r>
-              <w:rPr>
-                <w:sz w:val="24"/>
-              </w:rPr>
-              <w:t xml:space="preserve"> En el cual si nosotros pinchamos en </w:t>
-            </w:r>
-            <w:r>
-              <w:rPr>
-                <w:sz w:val="24"/>
-              </w:rPr>
-              <w:t>él</w:t>
-            </w:r>
-            <w:r>
-              <w:rPr>
-                <w:sz w:val="24"/>
-              </w:rPr>
-              <w:t xml:space="preserve"> </w:t>
-            </w:r>
-            <w:r>
-              <w:rPr>
-                <w:sz w:val="24"/>
-              </w:rPr>
-              <w:t>nos tiene que redirigir a la página del blog.</w:t>
+              <w:t>el logo del blog, el cual fue suministrado previamente</w:t>
+            </w:r>
+            <w:r>
+              <w:rPr>
+                <w:sz w:val="24"/>
+              </w:rPr>
+              <w:t>.</w:t>
+            </w:r>
+          </w:p>
+          <w:p>
+            <w:pPr>
+              <w:pStyle w:val="Prrafodelista"/>
+              <w:ind w:left="0"/>
+              <w:rPr>
+                <w:sz w:val="24"/>
+              </w:rPr>
+            </w:pPr>
+            <w:r>
+              <w:rPr>
+                <w:sz w:val="24"/>
+              </w:rPr>
+              <w:t xml:space="preserve"> En </w:t>
+            </w:r>
+            <w:r>
+              <w:rPr>
+                <w:sz w:val="24"/>
+              </w:rPr>
+              <w:t>dicho logo,</w:t>
+            </w:r>
+            <w:r>
+              <w:rPr>
+                <w:sz w:val="24"/>
+              </w:rPr>
+              <w:t xml:space="preserve"> si nosotros pinchamos</w:t>
+            </w:r>
+            <w:r>
+              <w:rPr>
+                <w:sz w:val="24"/>
+              </w:rPr>
+              <w:t>,</w:t>
+            </w:r>
+            <w:r>
+              <w:rPr>
+                <w:sz w:val="24"/>
+              </w:rPr>
+              <w:t xml:space="preserve"> nos tiene que redirigir a la página </w:t>
+            </w:r>
+            <w:r>
+              <w:rPr>
+                <w:sz w:val="24"/>
+              </w:rPr>
+              <w:t xml:space="preserve">web </w:t>
+            </w:r>
+            <w:r>
+              <w:rPr>
+                <w:sz w:val="24"/>
+              </w:rPr>
+              <w:t>del blog.</w:t>
             </w:r>
           </w:p>
           <w:p>
@@ -310,7 +314,31 @@
               <w:rPr>
                 <w:sz w:val="24"/>
               </w:rPr>
-              <w:t>Debajo del logo de la UAH tiene que haber un buscador, para que busque otras entradas en el blog.</w:t>
+              <w:t xml:space="preserve">Debajo del logo </w:t>
+            </w:r>
+            <w:r>
+              <w:rPr>
+                <w:sz w:val="24"/>
+              </w:rPr>
+              <w:t xml:space="preserve">tiene que haber un buscador, para que busque otras entradas en </w:t>
+            </w:r>
+            <w:r>
+              <w:rPr>
+                <w:sz w:val="24"/>
+              </w:rPr>
+              <w:t xml:space="preserve">la página </w:t>
+            </w:r>
+            <w:r>
+              <w:rPr>
+                <w:sz w:val="24"/>
+              </w:rPr>
+              <w:t xml:space="preserve">web </w:t>
+            </w:r>
+            <w:r>
+              <w:rPr>
+                <w:sz w:val="24"/>
+              </w:rPr>
+              <w:t>del blog.</w:t>
             </w:r>
           </w:p>
           <w:p>
@@ -389,7 +417,15 @@
               <w:rPr>
                 <w:sz w:val="24"/>
               </w:rPr>
-              <w:t>mostrar los últimos 5 post del blog.</w:t>
+              <w:t>mostrar los últimos 5 post del blog</w:t>
+            </w:r>
+            <w:bookmarkStart w:id="2" w:name="_GoBack"/>
+            <w:bookmarkEnd w:id="2"/>
+            <w:r>
+              <w:rPr>
+                <w:sz w:val="24"/>
+              </w:rPr>
+              <w:t>.</w:t>
             </w:r>
           </w:p>
           <w:p>
@@ -474,21 +510,7 @@
               <w:rPr>
                 <w:sz w:val="24"/>
               </w:rPr>
-              <w:t xml:space="preserve"> del popup, en el &lt;</w:t>
-            </w:r>
-            <w:proofErr w:type="spellStart"/>
-            <w:r>
-              <w:rPr>
-                <w:sz w:val="24"/>
-              </w:rPr>
-              <w:t>footer</w:t>
-            </w:r>
-            <w:proofErr w:type="spellEnd"/>
-            <w:r>
-              <w:rPr>
-                <w:sz w:val="24"/>
-              </w:rPr>
-              <w:t>&gt;, en el cual si nosotros en cualquiera de los iconos nos tiene que redirigir a la red social seleccionada.</w:t>
+              <w:t xml:space="preserve"> del popup, en el &lt;footer&gt;, en el cual si nosotros en cualquiera de los iconos nos tiene que redirigir a la red social seleccionada.</w:t>
             </w:r>
           </w:p>
           <w:p>
@@ -670,25 +692,15 @@
           <w:color w:val="auto"/>
         </w:rPr>
       </w:pPr>
-      <w:bookmarkStart w:id="2" w:name="_Toc448254550"/>
+      <w:bookmarkStart w:id="3" w:name="_Toc448254550"/>
       <w:r>
         <w:rPr>
           <w:b/>
           <w:color w:val="auto"/>
         </w:rPr>
-        <w:lastRenderedPageBreak/>
-        <w:t>2.2 Otro</w:t>
+        <w:t>2.2 Otros requisitos</w:t>
       </w:r>
-      <w:bookmarkStart w:id="3" w:name="_GoBack"/>
       <w:bookmarkEnd w:id="3"/>
-      <w:r>
-        <w:rPr>
-          <w:b/>
-          <w:color w:val="auto"/>
-        </w:rPr>
-        <w:t>s requisitos</w:t>
-      </w:r>
-      <w:bookmarkEnd w:id="2"/>
     </w:p>
     <w:p/>
     <w:tbl>
@@ -993,25 +1005,7 @@
               <w:rPr>
                 <w:sz w:val="24"/>
               </w:rPr>
-              <w:t xml:space="preserve">El </w:t>
-            </w:r>
-            <w:r>
-              <w:rPr>
-                <w:sz w:val="24"/>
-              </w:rPr>
-              <w:t>tamaño</w:t>
-            </w:r>
-            <w:r>
-              <w:rPr>
-                <w:sz w:val="24"/>
-              </w:rPr>
-              <w:t xml:space="preserve"> de letra a utilizar en el popup tiene que ser </w:t>
-            </w:r>
-            <w:r>
-              <w:rPr>
-                <w:sz w:val="24"/>
-              </w:rPr>
-              <w:t xml:space="preserve">de </w:t>
+              <w:t xml:space="preserve">El tamaño de letra a utilizar en el popup tiene que ser de </w:t>
             </w:r>
             <w:r>
               <w:rPr>
@@ -1115,31 +1109,7 @@
               <w:rPr>
                 <w:sz w:val="24"/>
               </w:rPr>
-              <w:t xml:space="preserve">El </w:t>
-            </w:r>
-            <w:r>
-              <w:rPr>
-                <w:sz w:val="24"/>
-              </w:rPr>
-              <w:t>color</w:t>
-            </w:r>
-            <w:r>
-              <w:rPr>
-                <w:sz w:val="24"/>
-              </w:rPr>
-              <w:t xml:space="preserve"> de letra a utilizar en el popup tiene que ser </w:t>
-            </w:r>
-            <w:r>
-              <w:rPr>
-                <w:sz w:val="24"/>
-              </w:rPr>
-              <w:t>negro</w:t>
-            </w:r>
-            <w:r>
-              <w:rPr>
-                <w:sz w:val="24"/>
-              </w:rPr>
-              <w:t>.</w:t>
+              <w:t>El color de letra a utilizar en el popup tiene que ser negro.</w:t>
             </w:r>
           </w:p>
           <w:p>
@@ -1219,13 +1189,7 @@
               <w:rPr>
                 <w:sz w:val="24"/>
               </w:rPr>
-              <w:t xml:space="preserve">La anchura del popup </w:t>
-            </w:r>
-            <w:r>
-              <w:rPr>
-                <w:sz w:val="24"/>
-              </w:rPr>
-              <w:t xml:space="preserve">tiene que ser de </w:t>
+              <w:t xml:space="preserve">La anchura del popup tiene que ser de </w:t>
             </w:r>
             <w:r>
               <w:rPr>
@@ -1496,43 +1460,7 @@
               <w:rPr>
                 <w:sz w:val="24"/>
               </w:rPr>
-              <w:t xml:space="preserve">Al pasar el cursor por </w:t>
-            </w:r>
-            <w:r>
-              <w:rPr>
-                <w:sz w:val="24"/>
-              </w:rPr>
-              <w:t>alguno de lo</w:t>
-            </w:r>
-            <w:r>
-              <w:rPr>
-                <w:sz w:val="24"/>
-              </w:rPr>
-              <w:t xml:space="preserve">s </w:t>
-            </w:r>
-            <w:r>
-              <w:rPr>
-                <w:sz w:val="24"/>
-              </w:rPr>
-              <w:t>iconos de las redes sociales</w:t>
-            </w:r>
-            <w:r>
-              <w:rPr>
-                <w:sz w:val="24"/>
-              </w:rPr>
-              <w:t xml:space="preserve">, se tiene que </w:t>
-            </w:r>
-            <w:r>
-              <w:rPr>
-                <w:sz w:val="24"/>
-              </w:rPr>
-              <w:t>mostrar un mensaje</w:t>
-            </w:r>
-            <w:r>
-              <w:rPr>
-                <w:sz w:val="24"/>
-              </w:rPr>
-              <w:t>.</w:t>
+              <w:t>Al pasar el cursor por alguno de los iconos de las redes sociales, se tiene que mostrar un mensaje.</w:t>
             </w:r>
           </w:p>
           <w:p>

</xml_diff>